<commit_message>
Testing command-line commit ("git commit -a") with expedited staging. No real changes to docs.
</commit_message>
<xml_diff>
--- a/todo.docx
+++ b/todo.docx
@@ -111,42 +111,40 @@
       <w:pPr>
         <w:ind w:left="720"/>
       </w:pPr>
+      <w:r>
+        <w:t xml:space="preserve">Smm: create one-to-rule (output raw xml, prompt for reports by age, size, </w:t>
+      </w:r>
+      <w:proofErr w:type="gramStart"/>
+      <w:r>
+        <w:t>owner</w:t>
+      </w:r>
+      <w:proofErr w:type="gramEnd"/>
+      <w:r>
+        <w:t>); show output; use “project office” from p drive</w:t>
+      </w:r>
+    </w:p>
+    <w:p>
+      <w:pPr>
+        <w:ind w:left="720"/>
+      </w:pPr>
+      <w:r>
+        <w:t>Dag: take a stab at fixing posh-</w:t>
+      </w:r>
       <w:proofErr w:type="spellStart"/>
       <w:r>
-        <w:t>Smm</w:t>
+        <w:t>git</w:t>
       </w:r>
       <w:proofErr w:type="spellEnd"/>
       <w:r>
-        <w:t xml:space="preserve">: create one-to-rule (output raw xml, prompt for reports by age, size, </w:t>
-      </w:r>
-      <w:proofErr w:type="gramStart"/>
-      <w:r>
-        <w:t>owner</w:t>
-      </w:r>
-      <w:proofErr w:type="gramEnd"/>
-      <w:r>
-        <w:t>); show output; use “project office” from p drive</w:t>
-      </w:r>
-    </w:p>
-    <w:p>
-      <w:pPr>
-        <w:ind w:left="720"/>
-      </w:pPr>
-      <w:r>
-        <w:t>Dag: take a stab at fixing posh-</w:t>
-      </w:r>
-      <w:proofErr w:type="spellStart"/>
-      <w:r>
-        <w:t>git</w:t>
-      </w:r>
-      <w:proofErr w:type="spellEnd"/>
-    </w:p>
-    <w:p>
-      <w:pPr>
-        <w:ind w:left="720"/>
-      </w:pPr>
+        <w:t>.</w:t>
+      </w:r>
       <w:bookmarkStart w:id="0" w:name="_GoBack"/>
       <w:bookmarkEnd w:id="0"/>
+    </w:p>
+    <w:p>
+      <w:pPr>
+        <w:ind w:left="720"/>
+      </w:pPr>
     </w:p>
     <w:sectPr>
       <w:pgSz w:w="12240" w:h="15840"/>

</xml_diff>